<commit_message>
Testing y archivos estaticos
</commit_message>
<xml_diff>
--- a/Notas.docx
+++ b/Notas.docx
@@ -1,6 +1,6 @@
 
 <file path=word/document.xml><?xml version="1.0" encoding="utf-8"?>
-<w:document xmlns:wpc="http://schemas.microsoft.com/office/word/2010/wordprocessingCanvas" xmlns:cx="http://schemas.microsoft.com/office/drawing/2014/chartex" xmlns:cx1="http://schemas.microsoft.com/office/drawing/2015/9/8/chartex" xmlns:cx2="http://schemas.microsoft.com/office/drawing/2015/10/21/chartex" xmlns:cx3="http://schemas.microsoft.com/office/drawing/2016/5/9/chartex" xmlns:cx4="http://schemas.microsoft.com/office/drawing/2016/5/10/chartex" xmlns:cx5="http://schemas.microsoft.com/office/drawing/2016/5/11/chartex" xmlns:cx6="http://schemas.microsoft.com/office/drawing/2016/5/12/chartex" xmlns:cx7="http://schemas.microsoft.com/office/drawing/2016/5/13/chartex" xmlns:cx8="http://schemas.microsoft.com/office/drawing/2016/5/14/chartex" xmlns:mc="http://schemas.openxmlformats.org/markup-compatibility/2006" xmlns:aink="http://schemas.microsoft.com/office/drawing/2016/ink" xmlns:am3d="http://schemas.microsoft.com/office/drawing/2017/model3d" xmlns:o="urn:schemas-microsoft-com:office:office" xmlns:oel="http://schemas.microsoft.com/office/2019/extlst" xmlns:r="http://schemas.openxmlformats.org/officeDocument/2006/relationships" xmlns:m="http://schemas.openxmlformats.org/officeDocument/2006/math" xmlns:v="urn:schemas-microsoft-com:vml" xmlns:wp14="http://schemas.microsoft.com/office/word/2010/wordprocessingDrawing" xmlns:wp="http://schemas.openxmlformats.org/drawingml/2006/wordprocessingDrawing" xmlns:w10="urn:schemas-microsoft-com:office:word" xmlns:w="http://schemas.openxmlformats.org/wordprocessingml/2006/main" xmlns:w14="http://schemas.microsoft.com/office/word/2010/wordml" xmlns:w15="http://schemas.microsoft.com/office/word/2012/wordml" xmlns:w16cex="http://schemas.microsoft.com/office/word/2018/wordml/cex" xmlns:w16cid="http://schemas.microsoft.com/office/word/2016/wordml/cid" xmlns:w16="http://schemas.microsoft.com/office/word/2018/wordml" xmlns:w16sdtdh="http://schemas.microsoft.com/office/word/2020/wordml/sdtdatahash" xmlns:w16se="http://schemas.microsoft.com/office/word/2015/wordml/symex" xmlns:wpg="http://schemas.microsoft.com/office/word/2010/wordprocessingGroup" xmlns:wpi="http://schemas.microsoft.com/office/word/2010/wordprocessingInk" xmlns:wne="http://schemas.microsoft.com/office/word/2006/wordml" xmlns:wps="http://schemas.microsoft.com/office/word/2010/wordprocessingShape" mc:Ignorable="w14 w15 w16se w16cid w16 w16cex w16sdtdh wp14">
+<w:document xmlns:wpc="http://schemas.microsoft.com/office/word/2010/wordprocessingCanvas" xmlns:cx="http://schemas.microsoft.com/office/drawing/2014/chartex" xmlns:cx1="http://schemas.microsoft.com/office/drawing/2015/9/8/chartex" xmlns:cx2="http://schemas.microsoft.com/office/drawing/2015/10/21/chartex" xmlns:cx3="http://schemas.microsoft.com/office/drawing/2016/5/9/chartex" xmlns:cx4="http://schemas.microsoft.com/office/drawing/2016/5/10/chartex" xmlns:cx5="http://schemas.microsoft.com/office/drawing/2016/5/11/chartex" xmlns:cx6="http://schemas.microsoft.com/office/drawing/2016/5/12/chartex" xmlns:cx7="http://schemas.microsoft.com/office/drawing/2016/5/13/chartex" xmlns:cx8="http://schemas.microsoft.com/office/drawing/2016/5/14/chartex" xmlns:mc="http://schemas.openxmlformats.org/markup-compatibility/2006" xmlns:aink="http://schemas.microsoft.com/office/drawing/2016/ink" xmlns:am3d="http://schemas.microsoft.com/office/drawing/2017/model3d" xmlns:o="urn:schemas-microsoft-com:office:office" xmlns:oel="http://schemas.microsoft.com/office/2019/extlst" xmlns:r="http://schemas.openxmlformats.org/officeDocument/2006/relationships" xmlns:m="http://schemas.openxmlformats.org/officeDocument/2006/math" xmlns:v="urn:schemas-microsoft-com:vml" xmlns:wp14="http://schemas.microsoft.com/office/word/2010/wordprocessingDrawing" xmlns:wp="http://schemas.openxmlformats.org/drawingml/2006/wordprocessingDrawing" xmlns:w10="urn:schemas-microsoft-com:office:word" xmlns:w="http://schemas.openxmlformats.org/wordprocessingml/2006/main" xmlns:w14="http://schemas.microsoft.com/office/word/2010/wordml" xmlns:w15="http://schemas.microsoft.com/office/word/2012/wordml" xmlns:w16cex="http://schemas.microsoft.com/office/word/2018/wordml/cex" xmlns:w16cid="http://schemas.microsoft.com/office/word/2016/wordml/cid" xmlns:w16="http://schemas.microsoft.com/office/word/2018/wordml" xmlns:w16du="http://schemas.microsoft.com/office/word/2023/wordml/word16du" xmlns:w16sdtdh="http://schemas.microsoft.com/office/word/2020/wordml/sdtdatahash" xmlns:w16se="http://schemas.microsoft.com/office/word/2015/wordml/symex" xmlns:wpg="http://schemas.microsoft.com/office/word/2010/wordprocessingGroup" xmlns:wpi="http://schemas.microsoft.com/office/word/2010/wordprocessingInk" xmlns:wne="http://schemas.microsoft.com/office/word/2006/wordml" xmlns:wps="http://schemas.microsoft.com/office/word/2010/wordprocessingShape" mc:Ignorable="w14 w15 w16se w16cid w16 w16cex w16sdtdh wp14">
   <w:body>
     <w:p>
       <w:pPr>
@@ -182,6 +182,7 @@
       </w:r>
       <w:proofErr w:type="spellStart"/>
       <w:r>
+        <w:lastRenderedPageBreak/>
         <w:t>FastAPI</w:t>
       </w:r>
       <w:proofErr w:type="spellEnd"/>
@@ -262,7 +263,6 @@
           <w:rFonts w:ascii="Arial" w:hAnsi="Arial" w:cs="Arial"/>
           <w:color w:val="EFF3F8"/>
         </w:rPr>
-        <w:lastRenderedPageBreak/>
         <w:t>Instalación de Django</w:t>
       </w:r>
     </w:p>
@@ -464,6 +464,7 @@
         <w:rPr>
           <w:noProof/>
         </w:rPr>
+        <w:lastRenderedPageBreak/>
         <w:drawing>
           <wp:inline distT="0" distB="0" distL="0" distR="0" wp14:anchorId="35DC18A2" wp14:editId="201275B2">
             <wp:extent cx="5612130" cy="3704590"/>
@@ -531,7 +532,6 @@
           <w:rFonts w:ascii="Arial" w:hAnsi="Arial" w:cs="Arial"/>
           <w:color w:val="EFF3F8"/>
         </w:rPr>
-        <w:lastRenderedPageBreak/>
         <w:t>El servidor de desarrollo</w:t>
       </w:r>
     </w:p>
@@ -576,6 +576,9 @@
       </w:r>
       <w:r>
         <w:br/>
+      </w:r>
+      <w:r>
+        <w:lastRenderedPageBreak/>
         <w:t>Para ver el servidor local debemos ejecutar el comando: </w:t>
       </w:r>
       <w:proofErr w:type="spellStart"/>
@@ -1013,7 +1016,11 @@
       </w:r>
       <w:proofErr w:type="gramEnd"/>
       <w:r>
-        <w:t xml:space="preserve"> Un proyecto es una colección de configuraciones y aplicaciones para un sitio web en particular. Un proyecto puede contener varias aplicaciones. </w:t>
+        <w:t xml:space="preserve"> Un proyecto es una colección de configuraciones y aplicaciones para un sitio web en particular. Un proyecto puede contener varias </w:t>
+      </w:r>
+      <w:r>
+        <w:lastRenderedPageBreak/>
+        <w:t>aplicaciones. </w:t>
       </w:r>
       <w:r>
         <w:rPr>
@@ -1059,7 +1066,6 @@
           <w:rFonts w:ascii="Arial" w:hAnsi="Arial" w:cs="Arial"/>
           <w:color w:val="EFF3F8"/>
         </w:rPr>
-        <w:lastRenderedPageBreak/>
         <w:t>Nuestro primer proyecto: Premios Platzi App 2</w:t>
       </w:r>
     </w:p>
@@ -1208,6 +1214,7 @@
         <w:rPr>
           <w:lang w:eastAsia="es-CO"/>
         </w:rPr>
+        <w:lastRenderedPageBreak/>
         <w:t>Utilizando un ORM podemos operar sobre la base de datos aprovechando las características propias de la orientación a objetos, como </w:t>
       </w:r>
       <w:r>
@@ -1646,6 +1653,7 @@
         <w:rPr>
           <w:lang w:eastAsia="es-CO"/>
         </w:rPr>
+        <w:lastRenderedPageBreak/>
         <w:t>automaticamente</w:t>
       </w:r>
       <w:proofErr w:type="spellEnd"/>
@@ -1756,314 +1764,340 @@
           <w:rFonts w:ascii="Arial" w:hAnsi="Arial" w:cs="Arial"/>
           <w:color w:val="EFF3F8"/>
         </w:rPr>
+        <w:t>La consola interactiva de Django</w:t>
+      </w:r>
+    </w:p>
+    <w:p>
+      <w:pPr>
+        <w:rPr>
+          <w:lang w:eastAsia="es-CO"/>
+        </w:rPr>
+      </w:pPr>
+    </w:p>
+    <w:p>
+      <w:pPr>
+        <w:rPr>
+          <w:lang w:eastAsia="es-CO"/>
+        </w:rPr>
+      </w:pPr>
+      <w:r>
+        <w:rPr>
+          <w:lang w:eastAsia="es-CO"/>
+        </w:rPr>
+        <w:t xml:space="preserve">Comando para acceder a la consola interactiva de Django: python3 manage.py </w:t>
+      </w:r>
+      <w:proofErr w:type="spellStart"/>
+      <w:r>
+        <w:rPr>
+          <w:lang w:eastAsia="es-CO"/>
+        </w:rPr>
+        <w:t>shell</w:t>
+      </w:r>
+      <w:proofErr w:type="spellEnd"/>
+    </w:p>
+    <w:p>
+      <w:pPr>
+        <w:rPr>
+          <w:lang w:eastAsia="es-CO"/>
+        </w:rPr>
+      </w:pPr>
+      <w:r>
+        <w:rPr>
+          <w:lang w:eastAsia="es-CO"/>
+        </w:rPr>
+        <w:t xml:space="preserve">      </w:t>
+      </w:r>
+    </w:p>
+    <w:p>
+      <w:pPr>
+        <w:rPr>
+          <w:lang w:eastAsia="es-CO"/>
+        </w:rPr>
+      </w:pPr>
+      <w:r>
+        <w:rPr>
+          <w:lang w:eastAsia="es-CO"/>
+        </w:rPr>
+        <w:t xml:space="preserve"># </w:t>
+      </w:r>
+      <w:proofErr w:type="spellStart"/>
+      <w:r>
+        <w:rPr>
+          <w:lang w:eastAsia="es-CO"/>
+        </w:rPr>
+        <w:t>Importacion</w:t>
+      </w:r>
+      <w:proofErr w:type="spellEnd"/>
+      <w:r>
+        <w:rPr>
+          <w:lang w:eastAsia="es-CO"/>
+        </w:rPr>
+        <w:t xml:space="preserve"> de los modelos</w:t>
+      </w:r>
+    </w:p>
+    <w:p>
+      <w:pPr>
+        <w:rPr>
+          <w:lang w:eastAsia="es-CO"/>
+        </w:rPr>
+      </w:pPr>
+      <w:proofErr w:type="spellStart"/>
+      <w:r>
+        <w:rPr>
+          <w:b/>
+          <w:bCs/>
+          <w:lang w:eastAsia="es-CO"/>
+        </w:rPr>
+        <w:t>from</w:t>
+      </w:r>
+      <w:proofErr w:type="spellEnd"/>
+      <w:r>
+        <w:rPr>
+          <w:lang w:eastAsia="es-CO"/>
+        </w:rPr>
+        <w:t xml:space="preserve"> </w:t>
+      </w:r>
+      <w:proofErr w:type="spellStart"/>
+      <w:proofErr w:type="gramStart"/>
+      <w:r>
+        <w:rPr>
+          <w:lang w:eastAsia="es-CO"/>
+        </w:rPr>
+        <w:t>polls.models</w:t>
+      </w:r>
+      <w:proofErr w:type="spellEnd"/>
+      <w:proofErr w:type="gramEnd"/>
+      <w:r>
+        <w:rPr>
+          <w:lang w:eastAsia="es-CO"/>
+        </w:rPr>
+        <w:t xml:space="preserve"> </w:t>
+      </w:r>
+      <w:proofErr w:type="spellStart"/>
+      <w:r>
+        <w:rPr>
+          <w:b/>
+          <w:bCs/>
+          <w:lang w:eastAsia="es-CO"/>
+        </w:rPr>
+        <w:t>import</w:t>
+      </w:r>
+      <w:proofErr w:type="spellEnd"/>
+      <w:r>
+        <w:rPr>
+          <w:lang w:eastAsia="es-CO"/>
+        </w:rPr>
+        <w:t xml:space="preserve"> </w:t>
+      </w:r>
+      <w:proofErr w:type="spellStart"/>
+      <w:r>
+        <w:rPr>
+          <w:lang w:eastAsia="es-CO"/>
+        </w:rPr>
+        <w:t>Question</w:t>
+      </w:r>
+      <w:proofErr w:type="spellEnd"/>
+      <w:r>
+        <w:rPr>
+          <w:lang w:eastAsia="es-CO"/>
+        </w:rPr>
+        <w:t xml:space="preserve">, </w:t>
+      </w:r>
+      <w:proofErr w:type="spellStart"/>
+      <w:r>
+        <w:rPr>
+          <w:lang w:eastAsia="es-CO"/>
+        </w:rPr>
+        <w:t>Choice</w:t>
+      </w:r>
+      <w:proofErr w:type="spellEnd"/>
+    </w:p>
+    <w:p>
+      <w:pPr>
+        <w:rPr>
+          <w:lang w:eastAsia="es-CO"/>
+        </w:rPr>
+      </w:pPr>
+    </w:p>
+    <w:p>
+      <w:pPr>
+        <w:rPr>
+          <w:lang w:eastAsia="es-CO"/>
+        </w:rPr>
+      </w:pPr>
+      <w:r>
+        <w:rPr>
+          <w:lang w:eastAsia="es-CO"/>
+        </w:rPr>
+        <w:t># Llamado de todos los registros de un modelo</w:t>
+      </w:r>
+    </w:p>
+    <w:p>
+      <w:pPr>
+        <w:rPr>
+          <w:lang w:eastAsia="es-CO"/>
+        </w:rPr>
+      </w:pPr>
+      <w:proofErr w:type="spellStart"/>
+      <w:proofErr w:type="gramStart"/>
+      <w:r>
+        <w:rPr>
+          <w:lang w:eastAsia="es-CO"/>
+        </w:rPr>
+        <w:t>Question.objects.all</w:t>
+      </w:r>
+      <w:proofErr w:type="spellEnd"/>
+      <w:r>
+        <w:rPr>
+          <w:lang w:eastAsia="es-CO"/>
+        </w:rPr>
+        <w:t>(</w:t>
+      </w:r>
+      <w:proofErr w:type="gramEnd"/>
+      <w:r>
+        <w:rPr>
+          <w:lang w:eastAsia="es-CO"/>
+        </w:rPr>
+        <w:t>)</w:t>
+      </w:r>
+    </w:p>
+    <w:p>
+      <w:pPr>
+        <w:rPr>
+          <w:lang w:eastAsia="es-CO"/>
+        </w:rPr>
+      </w:pPr>
+    </w:p>
+    <w:p>
+      <w:pPr>
+        <w:rPr>
+          <w:lang w:eastAsia="es-CO"/>
+        </w:rPr>
+      </w:pPr>
+      <w:r>
+        <w:rPr>
+          <w:lang w:eastAsia="es-CO"/>
+        </w:rPr>
+        <w:t xml:space="preserve"># </w:t>
+      </w:r>
+      <w:proofErr w:type="spellStart"/>
+      <w:r>
+        <w:rPr>
+          <w:lang w:eastAsia="es-CO"/>
+        </w:rPr>
+        <w:t>Creacion</w:t>
+      </w:r>
+      <w:proofErr w:type="spellEnd"/>
+      <w:r>
+        <w:rPr>
+          <w:lang w:eastAsia="es-CO"/>
+        </w:rPr>
+        <w:t xml:space="preserve"> de un nuevo registro</w:t>
+      </w:r>
+    </w:p>
+    <w:p>
+      <w:pPr>
+        <w:rPr>
+          <w:lang w:eastAsia="es-CO"/>
+        </w:rPr>
+      </w:pPr>
+      <w:r>
+        <w:rPr>
+          <w:lang w:eastAsia="es-CO"/>
+        </w:rPr>
+        <w:t xml:space="preserve">q = </w:t>
+      </w:r>
+      <w:proofErr w:type="spellStart"/>
+      <w:proofErr w:type="gramStart"/>
+      <w:r>
+        <w:rPr>
+          <w:lang w:eastAsia="es-CO"/>
+        </w:rPr>
+        <w:t>Question</w:t>
+      </w:r>
+      <w:proofErr w:type="spellEnd"/>
+      <w:r>
+        <w:rPr>
+          <w:lang w:eastAsia="es-CO"/>
+        </w:rPr>
+        <w:t>(</w:t>
+      </w:r>
+      <w:proofErr w:type="spellStart"/>
+      <w:proofErr w:type="gramEnd"/>
+      <w:r>
+        <w:rPr>
+          <w:lang w:eastAsia="es-CO"/>
+        </w:rPr>
+        <w:t>question_text</w:t>
+      </w:r>
+      <w:proofErr w:type="spellEnd"/>
+      <w:r>
+        <w:rPr>
+          <w:lang w:eastAsia="es-CO"/>
+        </w:rPr>
+        <w:t>="¿</w:t>
+      </w:r>
+      <w:proofErr w:type="spellStart"/>
+      <w:r>
+        <w:rPr>
+          <w:lang w:eastAsia="es-CO"/>
+        </w:rPr>
+        <w:t>Cual</w:t>
+      </w:r>
+      <w:proofErr w:type="spellEnd"/>
+      <w:r>
+        <w:rPr>
+          <w:lang w:eastAsia="es-CO"/>
+        </w:rPr>
+        <w:t xml:space="preserve"> es el mejor curso de Platzi?", </w:t>
+      </w:r>
+      <w:proofErr w:type="spellStart"/>
+      <w:r>
+        <w:rPr>
+          <w:lang w:eastAsia="es-CO"/>
+        </w:rPr>
+        <w:t>pub_date</w:t>
+      </w:r>
+      <w:proofErr w:type="spellEnd"/>
+      <w:r>
+        <w:rPr>
+          <w:lang w:eastAsia="es-CO"/>
+        </w:rPr>
+        <w:t>=</w:t>
+      </w:r>
+      <w:proofErr w:type="spellStart"/>
+      <w:r>
+        <w:rPr>
+          <w:lang w:eastAsia="es-CO"/>
+        </w:rPr>
+        <w:t>timezone.now</w:t>
+      </w:r>
+      <w:proofErr w:type="spellEnd"/>
+      <w:r>
+        <w:rPr>
+          <w:lang w:eastAsia="es-CO"/>
+        </w:rPr>
+        <w:t>())</w:t>
+      </w:r>
+    </w:p>
+    <w:p>
+      <w:pPr>
+        <w:rPr>
+          <w:lang w:eastAsia="es-CO"/>
+        </w:rPr>
+      </w:pPr>
+    </w:p>
+    <w:p>
+      <w:pPr>
+        <w:rPr>
+          <w:lang w:eastAsia="es-CO"/>
+        </w:rPr>
+      </w:pPr>
+      <w:r>
+        <w:rPr>
+          <w:lang w:eastAsia="es-CO"/>
+        </w:rPr>
         <w:lastRenderedPageBreak/>
-        <w:t>La consola interactiva de Django</w:t>
-      </w:r>
-    </w:p>
-    <w:p>
-      <w:pPr>
-        <w:rPr>
-          <w:lang w:eastAsia="es-CO"/>
-        </w:rPr>
-      </w:pPr>
-    </w:p>
-    <w:p>
-      <w:pPr>
-        <w:rPr>
-          <w:lang w:eastAsia="es-CO"/>
-        </w:rPr>
-      </w:pPr>
-      <w:r>
-        <w:rPr>
-          <w:lang w:eastAsia="es-CO"/>
-        </w:rPr>
-        <w:t xml:space="preserve">Comando para acceder a la consola interactiva de Django: python3 manage.py </w:t>
-      </w:r>
-      <w:proofErr w:type="spellStart"/>
-      <w:r>
-        <w:rPr>
-          <w:lang w:eastAsia="es-CO"/>
-        </w:rPr>
-        <w:t>shell</w:t>
-      </w:r>
-      <w:proofErr w:type="spellEnd"/>
-    </w:p>
-    <w:p>
-      <w:pPr>
-        <w:rPr>
-          <w:lang w:eastAsia="es-CO"/>
-        </w:rPr>
-      </w:pPr>
-      <w:r>
-        <w:rPr>
-          <w:lang w:eastAsia="es-CO"/>
-        </w:rPr>
-        <w:t xml:space="preserve">      </w:t>
-      </w:r>
-    </w:p>
-    <w:p>
-      <w:pPr>
-        <w:rPr>
-          <w:lang w:eastAsia="es-CO"/>
-        </w:rPr>
-      </w:pPr>
-      <w:r>
-        <w:rPr>
-          <w:lang w:eastAsia="es-CO"/>
-        </w:rPr>
-        <w:t xml:space="preserve"># </w:t>
-      </w:r>
-      <w:proofErr w:type="spellStart"/>
-      <w:r>
-        <w:rPr>
-          <w:lang w:eastAsia="es-CO"/>
-        </w:rPr>
-        <w:t>Importacion</w:t>
-      </w:r>
-      <w:proofErr w:type="spellEnd"/>
-      <w:r>
-        <w:rPr>
-          <w:lang w:eastAsia="es-CO"/>
-        </w:rPr>
-        <w:t xml:space="preserve"> de los modelos</w:t>
-      </w:r>
-    </w:p>
-    <w:p>
-      <w:pPr>
-        <w:rPr>
-          <w:lang w:val="en-US" w:eastAsia="es-CO"/>
-        </w:rPr>
-      </w:pPr>
-      <w:r>
-        <w:rPr>
-          <w:b/>
-          <w:bCs/>
-          <w:lang w:val="en-US" w:eastAsia="es-CO"/>
-        </w:rPr>
-        <w:t>from</w:t>
-      </w:r>
-      <w:r>
-        <w:rPr>
-          <w:lang w:val="en-US" w:eastAsia="es-CO"/>
-        </w:rPr>
-        <w:t xml:space="preserve"> </w:t>
-      </w:r>
-      <w:proofErr w:type="spellStart"/>
-      <w:proofErr w:type="gramStart"/>
-      <w:r>
-        <w:rPr>
-          <w:lang w:val="en-US" w:eastAsia="es-CO"/>
-        </w:rPr>
-        <w:t>polls.models</w:t>
-      </w:r>
-      <w:proofErr w:type="spellEnd"/>
-      <w:proofErr w:type="gramEnd"/>
-      <w:r>
-        <w:rPr>
-          <w:lang w:val="en-US" w:eastAsia="es-CO"/>
-        </w:rPr>
-        <w:t xml:space="preserve"> </w:t>
-      </w:r>
-      <w:r>
-        <w:rPr>
-          <w:b/>
-          <w:bCs/>
-          <w:lang w:val="en-US" w:eastAsia="es-CO"/>
-        </w:rPr>
-        <w:t>import</w:t>
-      </w:r>
-      <w:r>
-        <w:rPr>
-          <w:lang w:val="en-US" w:eastAsia="es-CO"/>
-        </w:rPr>
-        <w:t xml:space="preserve"> Question, Choice</w:t>
-      </w:r>
-    </w:p>
-    <w:p>
-      <w:pPr>
-        <w:rPr>
-          <w:lang w:val="en-US" w:eastAsia="es-CO"/>
-        </w:rPr>
-      </w:pPr>
-    </w:p>
-    <w:p>
-      <w:pPr>
-        <w:rPr>
-          <w:lang w:eastAsia="es-CO"/>
-        </w:rPr>
-      </w:pPr>
-      <w:r>
-        <w:rPr>
-          <w:lang w:eastAsia="es-CO"/>
-        </w:rPr>
-        <w:t># Llamado de todos los registros de un modelo</w:t>
-      </w:r>
-    </w:p>
-    <w:p>
-      <w:pPr>
-        <w:rPr>
-          <w:lang w:eastAsia="es-CO"/>
-        </w:rPr>
-      </w:pPr>
-      <w:proofErr w:type="spellStart"/>
-      <w:proofErr w:type="gramStart"/>
-      <w:r>
-        <w:rPr>
-          <w:lang w:eastAsia="es-CO"/>
-        </w:rPr>
-        <w:t>Question.objects.all</w:t>
-      </w:r>
-      <w:proofErr w:type="spellEnd"/>
-      <w:r>
-        <w:rPr>
-          <w:lang w:eastAsia="es-CO"/>
-        </w:rPr>
-        <w:t>(</w:t>
-      </w:r>
-      <w:proofErr w:type="gramEnd"/>
-      <w:r>
-        <w:rPr>
-          <w:lang w:eastAsia="es-CO"/>
-        </w:rPr>
-        <w:t>)</w:t>
-      </w:r>
-    </w:p>
-    <w:p>
-      <w:pPr>
-        <w:rPr>
-          <w:lang w:eastAsia="es-CO"/>
-        </w:rPr>
-      </w:pPr>
-    </w:p>
-    <w:p>
-      <w:pPr>
-        <w:rPr>
-          <w:lang w:eastAsia="es-CO"/>
-        </w:rPr>
-      </w:pPr>
-      <w:r>
-        <w:rPr>
-          <w:lang w:eastAsia="es-CO"/>
-        </w:rPr>
-        <w:t xml:space="preserve"># </w:t>
-      </w:r>
-      <w:proofErr w:type="spellStart"/>
-      <w:r>
-        <w:rPr>
-          <w:lang w:eastAsia="es-CO"/>
-        </w:rPr>
-        <w:t>Creacion</w:t>
-      </w:r>
-      <w:proofErr w:type="spellEnd"/>
-      <w:r>
-        <w:rPr>
-          <w:lang w:eastAsia="es-CO"/>
-        </w:rPr>
-        <w:t xml:space="preserve"> de un nuevo registro</w:t>
-      </w:r>
-    </w:p>
-    <w:p>
-      <w:pPr>
-        <w:rPr>
-          <w:lang w:eastAsia="es-CO"/>
-        </w:rPr>
-      </w:pPr>
-      <w:r>
-        <w:rPr>
-          <w:lang w:eastAsia="es-CO"/>
-        </w:rPr>
-        <w:t xml:space="preserve">q = </w:t>
-      </w:r>
-      <w:proofErr w:type="spellStart"/>
-      <w:proofErr w:type="gramStart"/>
-      <w:r>
-        <w:rPr>
-          <w:lang w:eastAsia="es-CO"/>
-        </w:rPr>
-        <w:t>Question</w:t>
-      </w:r>
-      <w:proofErr w:type="spellEnd"/>
-      <w:r>
-        <w:rPr>
-          <w:lang w:eastAsia="es-CO"/>
-        </w:rPr>
-        <w:t>(</w:t>
-      </w:r>
-      <w:proofErr w:type="spellStart"/>
-      <w:proofErr w:type="gramEnd"/>
-      <w:r>
-        <w:rPr>
-          <w:lang w:eastAsia="es-CO"/>
-        </w:rPr>
-        <w:t>question_text</w:t>
-      </w:r>
-      <w:proofErr w:type="spellEnd"/>
-      <w:r>
-        <w:rPr>
-          <w:lang w:eastAsia="es-CO"/>
-        </w:rPr>
-        <w:t>="¿</w:t>
-      </w:r>
-      <w:proofErr w:type="spellStart"/>
-      <w:r>
-        <w:rPr>
-          <w:lang w:eastAsia="es-CO"/>
-        </w:rPr>
-        <w:t>Cual</w:t>
-      </w:r>
-      <w:proofErr w:type="spellEnd"/>
-      <w:r>
-        <w:rPr>
-          <w:lang w:eastAsia="es-CO"/>
-        </w:rPr>
-        <w:t xml:space="preserve"> es el mejor curso de Platzi?", </w:t>
-      </w:r>
-      <w:proofErr w:type="spellStart"/>
-      <w:r>
-        <w:rPr>
-          <w:lang w:eastAsia="es-CO"/>
-        </w:rPr>
-        <w:t>pub_date</w:t>
-      </w:r>
-      <w:proofErr w:type="spellEnd"/>
-      <w:r>
-        <w:rPr>
-          <w:lang w:eastAsia="es-CO"/>
-        </w:rPr>
-        <w:t>=</w:t>
-      </w:r>
-      <w:proofErr w:type="spellStart"/>
-      <w:r>
-        <w:rPr>
-          <w:lang w:eastAsia="es-CO"/>
-        </w:rPr>
-        <w:t>timezone.now</w:t>
-      </w:r>
-      <w:proofErr w:type="spellEnd"/>
-      <w:r>
-        <w:rPr>
-          <w:lang w:eastAsia="es-CO"/>
-        </w:rPr>
-        <w:t>())</w:t>
-      </w:r>
-    </w:p>
-    <w:p>
-      <w:pPr>
-        <w:rPr>
-          <w:lang w:eastAsia="es-CO"/>
-        </w:rPr>
-      </w:pPr>
-    </w:p>
-    <w:p>
-      <w:pPr>
-        <w:rPr>
-          <w:lang w:eastAsia="es-CO"/>
-        </w:rPr>
-      </w:pPr>
-      <w:r>
-        <w:rPr>
-          <w:lang w:eastAsia="es-CO"/>
-        </w:rPr>
         <w:t># Guardado del nuevo registro</w:t>
       </w:r>
     </w:p>
@@ -2262,77 +2296,77 @@
         <w:rPr>
           <w:lang w:eastAsia="es-CO"/>
         </w:rPr>
-        <w:t xml:space="preserve"> </w:t>
+        <w:t xml:space="preserve"> objeto que cumpla con los parámetros de consulta, te saltará un error, es por esto que siempre se </w:t>
+      </w:r>
+      <w:proofErr w:type="spellStart"/>
+      <w:r>
+        <w:rPr>
+          <w:lang w:eastAsia="es-CO"/>
+        </w:rPr>
+        <w:t>meneja</w:t>
+      </w:r>
+      <w:proofErr w:type="spellEnd"/>
+      <w:r>
+        <w:rPr>
+          <w:lang w:eastAsia="es-CO"/>
+        </w:rPr>
+        <w:t xml:space="preserve"> dentro de un try-</w:t>
+      </w:r>
+      <w:proofErr w:type="spellStart"/>
+      <w:r>
+        <w:rPr>
+          <w:lang w:eastAsia="es-CO"/>
+        </w:rPr>
+        <w:t>except</w:t>
+      </w:r>
+      <w:proofErr w:type="spellEnd"/>
+      <w:r>
+        <w:rPr>
+          <w:lang w:eastAsia="es-CO"/>
+        </w:rPr>
+        <w:t>.</w:t>
+      </w:r>
+    </w:p>
+    <w:p>
+      <w:pPr>
+        <w:rPr>
+          <w:lang w:eastAsia="es-CO"/>
+        </w:rPr>
+      </w:pPr>
+      <w:r>
+        <w:rPr>
+          <w:lang w:eastAsia="es-CO"/>
+        </w:rPr>
+        <w:t xml:space="preserve">Tip: Si sólo necesitas confirmar que existe un objeto y estás seguro que sólo habrá no más de uno y no necesitas modificar sus atributos, puedes usar el método </w:t>
+      </w:r>
+      <w:proofErr w:type="spellStart"/>
+      <w:proofErr w:type="gramStart"/>
+      <w:r>
+        <w:rPr>
+          <w:lang w:eastAsia="es-CO"/>
+        </w:rPr>
+        <w:t>filter</w:t>
+      </w:r>
+      <w:proofErr w:type="spellEnd"/>
+      <w:r>
+        <w:rPr>
+          <w:lang w:eastAsia="es-CO"/>
+        </w:rPr>
+        <w:t>(</w:t>
+      </w:r>
+      <w:proofErr w:type="gramEnd"/>
+      <w:r>
+        <w:rPr>
+          <w:lang w:eastAsia="es-CO"/>
+        </w:rPr>
+        <w:t xml:space="preserve">) y el </w:t>
       </w:r>
       <w:r>
         <w:rPr>
           <w:lang w:eastAsia="es-CO"/>
         </w:rPr>
         <w:lastRenderedPageBreak/>
-        <w:t xml:space="preserve">objeto que cumpla con los parámetros de consulta, te saltará un error, es por esto que siempre se </w:t>
-      </w:r>
-      <w:proofErr w:type="spellStart"/>
-      <w:r>
-        <w:rPr>
-          <w:lang w:eastAsia="es-CO"/>
-        </w:rPr>
-        <w:t>meneja</w:t>
-      </w:r>
-      <w:proofErr w:type="spellEnd"/>
-      <w:r>
-        <w:rPr>
-          <w:lang w:eastAsia="es-CO"/>
-        </w:rPr>
-        <w:t xml:space="preserve"> dentro de un try-</w:t>
-      </w:r>
-      <w:proofErr w:type="spellStart"/>
-      <w:r>
-        <w:rPr>
-          <w:lang w:eastAsia="es-CO"/>
-        </w:rPr>
-        <w:t>except</w:t>
-      </w:r>
-      <w:proofErr w:type="spellEnd"/>
-      <w:r>
-        <w:rPr>
-          <w:lang w:eastAsia="es-CO"/>
-        </w:rPr>
-        <w:t>.</w:t>
-      </w:r>
-    </w:p>
-    <w:p>
-      <w:pPr>
-        <w:rPr>
-          <w:lang w:eastAsia="es-CO"/>
-        </w:rPr>
-      </w:pPr>
-      <w:r>
-        <w:rPr>
-          <w:lang w:eastAsia="es-CO"/>
-        </w:rPr>
-        <w:t xml:space="preserve">Tip: Si sólo necesitas confirmar que existe un objeto y estás seguro que sólo habrá no más de uno y no necesitas modificar sus atributos, puedes usar el método </w:t>
-      </w:r>
-      <w:proofErr w:type="spellStart"/>
-      <w:proofErr w:type="gramStart"/>
-      <w:r>
-        <w:rPr>
-          <w:lang w:eastAsia="es-CO"/>
-        </w:rPr>
-        <w:t>filter</w:t>
-      </w:r>
-      <w:proofErr w:type="spellEnd"/>
-      <w:r>
-        <w:rPr>
-          <w:lang w:eastAsia="es-CO"/>
-        </w:rPr>
-        <w:t>(</w:t>
-      </w:r>
-      <w:proofErr w:type="gramEnd"/>
-      <w:r>
-        <w:rPr>
-          <w:lang w:eastAsia="es-CO"/>
-        </w:rPr>
-        <w:t xml:space="preserve">) y el método </w:t>
+        <w:t xml:space="preserve">método </w:t>
       </w:r>
       <w:proofErr w:type="spellStart"/>
       <w:r>
@@ -2730,6 +2764,7 @@
           <w:rFonts w:ascii="Arial" w:hAnsi="Arial" w:cs="Arial"/>
           <w:color w:val="EFF3F8"/>
         </w:rPr>
+        <w:lastRenderedPageBreak/>
         <w:t>El administrador de Django</w:t>
       </w:r>
     </w:p>
@@ -2897,7 +2932,6 @@
           <w:bCs/>
           <w:lang w:val="en-US" w:eastAsia="es-CO"/>
         </w:rPr>
-        <w:lastRenderedPageBreak/>
         <w:t>admin</w:t>
       </w:r>
       <w:r>
@@ -3081,6 +3115,7 @@
           <w:rFonts w:ascii="Arial" w:hAnsi="Arial" w:cs="Arial"/>
           <w:color w:val="EFF3F8"/>
         </w:rPr>
+        <w:lastRenderedPageBreak/>
         <w:t xml:space="preserve">¿Qué son las </w:t>
       </w:r>
       <w:proofErr w:type="spellStart"/>
@@ -3341,6 +3376,7 @@
         <w:rPr>
           <w:lang w:eastAsia="es-CO"/>
         </w:rPr>
+        <w:lastRenderedPageBreak/>
         <w:t xml:space="preserve">View - Todo lo relacionado con la lógica es aquí donde entra el tema de las vistas genéricas y demás (Que si solo nos especializamos en el back con Django es lo que </w:t>
       </w:r>
       <w:proofErr w:type="spellStart"/>
@@ -3368,7 +3404,6 @@
         <w:rPr>
           <w:lang w:eastAsia="es-CO"/>
         </w:rPr>
-        <w:lastRenderedPageBreak/>
         <w:tab/>
       </w:r>
     </w:p>
@@ -3754,6 +3789,7 @@
           <w:rFonts w:ascii="Arial" w:hAnsi="Arial" w:cs="Arial"/>
           <w:color w:val="EFF3F8"/>
         </w:rPr>
+        <w:lastRenderedPageBreak/>
         <w:t xml:space="preserve">Creando el </w:t>
       </w:r>
       <w:proofErr w:type="spellStart"/>
@@ -3966,7 +4002,6 @@
           <w:rFonts w:ascii="Arial" w:hAnsi="Arial" w:cs="Arial"/>
           <w:color w:val="EFF3F8"/>
         </w:rPr>
-        <w:lastRenderedPageBreak/>
         <w:t xml:space="preserve">Utilizando la etiqueta url para evitar el </w:t>
       </w:r>
       <w:proofErr w:type="spellStart"/>
@@ -4105,6 +4140,7 @@
           <w:rFonts w:ascii="Arial" w:hAnsi="Arial" w:cs="Arial"/>
           <w:color w:val="EFF3F8"/>
         </w:rPr>
+        <w:lastRenderedPageBreak/>
         <w:t xml:space="preserve">Creando la vista </w:t>
       </w:r>
       <w:proofErr w:type="spellStart"/>
@@ -4250,7 +4286,13 @@
         <w:rPr>
           <w:lang w:eastAsia="es-CO"/>
         </w:rPr>
-        <w:t xml:space="preserve">    # siempre se llega después de ejecutar vote</w:t>
+        <w:t xml:space="preserve">    </w:t>
+      </w:r>
+      <w:r>
+        <w:rPr>
+          <w:lang w:eastAsia="es-CO"/>
+        </w:rPr>
+        <w:t># siempre se llega después de ejecutar vote</w:t>
       </w:r>
     </w:p>
     <w:p>
@@ -4542,6 +4584,7 @@
         <w:rPr>
           <w:lang w:val="en-US" w:eastAsia="es-CO"/>
         </w:rPr>
+        <w:lastRenderedPageBreak/>
         <w:t xml:space="preserve">        &lt;li&gt;</w:t>
       </w:r>
     </w:p>
@@ -4610,7 +4653,6 @@
         <w:rPr>
           <w:lang w:val="en-US" w:eastAsia="es-CO"/>
         </w:rPr>
-        <w:lastRenderedPageBreak/>
         <w:t xml:space="preserve">            </w:t>
       </w:r>
       <w:proofErr w:type="gramStart"/>
@@ -4970,10 +5012,860 @@
     </w:p>
     <w:p>
       <w:pPr>
-        <w:rPr>
-          <w:lang w:eastAsia="es-CO"/>
-        </w:rPr>
-      </w:pPr>
+        <w:pStyle w:val="Ttulo1"/>
+      </w:pPr>
+      <w:r>
+        <w:t>TESTING</w:t>
+      </w:r>
+    </w:p>
+    <w:p>
+      <w:pPr>
+        <w:pStyle w:val="Ttulo1"/>
+        <w:shd w:val="clear" w:color="auto" w:fill="121F3D"/>
+        <w:spacing w:before="161" w:beforeAutospacing="0" w:after="161" w:afterAutospacing="0"/>
+        <w:rPr>
+          <w:rFonts w:ascii="Arial" w:hAnsi="Arial" w:cs="Arial"/>
+          <w:color w:val="EFF3F8"/>
+        </w:rPr>
+      </w:pPr>
+      <w:r>
+        <w:rPr>
+          <w:rFonts w:ascii="Arial" w:hAnsi="Arial" w:cs="Arial"/>
+          <w:color w:val="EFF3F8"/>
+        </w:rPr>
+        <w:lastRenderedPageBreak/>
+        <w:t xml:space="preserve">¿Qué son los </w:t>
+      </w:r>
+      <w:proofErr w:type="spellStart"/>
+      <w:r>
+        <w:rPr>
+          <w:rFonts w:ascii="Arial" w:hAnsi="Arial" w:cs="Arial"/>
+          <w:color w:val="EFF3F8"/>
+        </w:rPr>
+        <w:t>tests</w:t>
+      </w:r>
+      <w:proofErr w:type="spellEnd"/>
+      <w:r>
+        <w:rPr>
+          <w:rFonts w:ascii="Arial" w:hAnsi="Arial" w:cs="Arial"/>
+          <w:color w:val="EFF3F8"/>
+        </w:rPr>
+        <w:t>?</w:t>
+      </w:r>
+    </w:p>
+    <w:p>
+      <w:pPr>
+        <w:rPr>
+          <w:lang w:eastAsia="es-CO"/>
+        </w:rPr>
+      </w:pPr>
+    </w:p>
+    <w:p>
+      <w:pPr>
+        <w:rPr>
+          <w:lang w:eastAsia="es-CO"/>
+        </w:rPr>
+      </w:pPr>
+      <w:r>
+        <w:rPr>
+          <w:lang w:eastAsia="es-CO"/>
+        </w:rPr>
+        <w:t>Los test son funciones que verifican que tu código opere correctamente.</w:t>
+      </w:r>
+    </w:p>
+    <w:p>
+      <w:pPr>
+        <w:rPr>
+          <w:lang w:eastAsia="es-CO"/>
+        </w:rPr>
+      </w:pPr>
+      <w:r>
+        <w:rPr>
+          <w:lang w:eastAsia="es-CO"/>
+        </w:rPr>
+        <w:t>TDD o Test-</w:t>
+      </w:r>
+      <w:proofErr w:type="spellStart"/>
+      <w:r>
+        <w:rPr>
+          <w:lang w:eastAsia="es-CO"/>
+        </w:rPr>
+        <w:t>Driven</w:t>
+      </w:r>
+      <w:proofErr w:type="spellEnd"/>
+      <w:r>
+        <w:rPr>
+          <w:lang w:eastAsia="es-CO"/>
+        </w:rPr>
+        <w:t xml:space="preserve"> Development (desarrollo dirigido por </w:t>
+      </w:r>
+      <w:proofErr w:type="spellStart"/>
+      <w:r>
+        <w:rPr>
+          <w:lang w:eastAsia="es-CO"/>
+        </w:rPr>
+        <w:t>tests</w:t>
+      </w:r>
+      <w:proofErr w:type="spellEnd"/>
+      <w:r>
+        <w:rPr>
+          <w:lang w:eastAsia="es-CO"/>
+        </w:rPr>
+        <w:t>) es una práctica de programación que consiste en escribir primero las pruebas (generalmente unitarias), después escribir el código fuente que pase la prueba satisfactoriamente y, por último, refactorizar el código escrito.</w:t>
+      </w:r>
+    </w:p>
+    <w:p>
+      <w:pPr>
+        <w:rPr>
+          <w:lang w:eastAsia="es-CO"/>
+        </w:rPr>
+      </w:pPr>
+    </w:p>
+    <w:p>
+      <w:pPr>
+        <w:pStyle w:val="Ttulo1"/>
+        <w:shd w:val="clear" w:color="auto" w:fill="121F3D"/>
+        <w:spacing w:before="161" w:beforeAutospacing="0" w:after="161" w:afterAutospacing="0"/>
+        <w:rPr>
+          <w:rFonts w:ascii="Roboto" w:hAnsi="Roboto"/>
+          <w:color w:val="EFF3F8"/>
+        </w:rPr>
+      </w:pPr>
+      <w:r>
+        <w:rPr>
+          <w:rFonts w:ascii="Roboto" w:hAnsi="Roboto"/>
+          <w:color w:val="EFF3F8"/>
+        </w:rPr>
+        <w:t>Escribiendo nuestro primer test</w:t>
+      </w:r>
+    </w:p>
+    <w:p>
+      <w:pPr>
+        <w:rPr>
+          <w:lang w:eastAsia="es-CO"/>
+        </w:rPr>
+      </w:pPr>
+    </w:p>
+    <w:p>
+      <w:pPr>
+        <w:rPr>
+          <w:lang w:eastAsia="es-CO"/>
+        </w:rPr>
+      </w:pPr>
+      <w:r>
+        <w:rPr>
+          <w:lang w:eastAsia="es-CO"/>
+        </w:rPr>
+        <w:t>El comando </w:t>
+      </w:r>
+      <w:proofErr w:type="spellStart"/>
+      <w:r>
+        <w:rPr>
+          <w:lang w:eastAsia="es-CO"/>
+        </w:rPr>
+        <w:t>python</w:t>
+      </w:r>
+      <w:proofErr w:type="spellEnd"/>
+      <w:r>
+        <w:rPr>
+          <w:lang w:eastAsia="es-CO"/>
+        </w:rPr>
+        <w:t xml:space="preserve"> manage.py test por defecto va a hacer:</w:t>
+      </w:r>
+    </w:p>
+    <w:p>
+      <w:pPr>
+        <w:numPr>
+          <w:ilvl w:val="0"/>
+          <w:numId w:val="10"/>
+        </w:numPr>
+        <w:rPr>
+          <w:lang w:eastAsia="es-CO"/>
+        </w:rPr>
+      </w:pPr>
+      <w:r>
+        <w:rPr>
+          <w:lang w:eastAsia="es-CO"/>
+        </w:rPr>
+        <w:t>Busca todos los archivos cuyo nombre tengan la forma </w:t>
+      </w:r>
+      <w:r>
+        <w:rPr>
+          <w:i/>
+          <w:iCs/>
+          <w:lang w:eastAsia="es-CO"/>
+        </w:rPr>
+        <w:t>test*.py</w:t>
+      </w:r>
+    </w:p>
+    <w:p>
+      <w:pPr>
+        <w:numPr>
+          <w:ilvl w:val="0"/>
+          <w:numId w:val="10"/>
+        </w:numPr>
+        <w:rPr>
+          <w:lang w:eastAsia="es-CO"/>
+        </w:rPr>
+      </w:pPr>
+      <w:r>
+        <w:rPr>
+          <w:lang w:eastAsia="es-CO"/>
+        </w:rPr>
+        <w:t xml:space="preserve">En esos archivos, busca todos los </w:t>
+      </w:r>
+      <w:proofErr w:type="spellStart"/>
+      <w:r>
+        <w:rPr>
+          <w:lang w:eastAsia="es-CO"/>
+        </w:rPr>
+        <w:t>TestCase</w:t>
+      </w:r>
+      <w:proofErr w:type="spellEnd"/>
+      <w:r>
+        <w:rPr>
+          <w:lang w:eastAsia="es-CO"/>
+        </w:rPr>
+        <w:t>, que son las clases que heredan de </w:t>
+      </w:r>
+      <w:proofErr w:type="spellStart"/>
+      <w:r>
+        <w:rPr>
+          <w:i/>
+          <w:iCs/>
+          <w:lang w:eastAsia="es-CO"/>
+        </w:rPr>
+        <w:t>django.</w:t>
+      </w:r>
+      <w:proofErr w:type="gramStart"/>
+      <w:r>
+        <w:rPr>
+          <w:i/>
+          <w:iCs/>
+          <w:lang w:eastAsia="es-CO"/>
+        </w:rPr>
+        <w:t>test.TestCase</w:t>
+      </w:r>
+      <w:proofErr w:type="spellEnd"/>
+      <w:proofErr w:type="gramEnd"/>
+    </w:p>
+    <w:p>
+      <w:pPr>
+        <w:numPr>
+          <w:ilvl w:val="0"/>
+          <w:numId w:val="10"/>
+        </w:numPr>
+        <w:rPr>
+          <w:lang w:eastAsia="es-CO"/>
+        </w:rPr>
+      </w:pPr>
+      <w:r>
+        <w:rPr>
+          <w:lang w:eastAsia="es-CO"/>
+        </w:rPr>
+        <w:t xml:space="preserve">De esos </w:t>
+      </w:r>
+      <w:proofErr w:type="spellStart"/>
+      <w:r>
+        <w:rPr>
+          <w:lang w:eastAsia="es-CO"/>
+        </w:rPr>
+        <w:t>TestCase</w:t>
+      </w:r>
+      <w:proofErr w:type="spellEnd"/>
+      <w:r>
+        <w:rPr>
+          <w:lang w:eastAsia="es-CO"/>
+        </w:rPr>
+        <w:t>, busca todos los métodos cuyo nombre comience con </w:t>
+      </w:r>
+      <w:r>
+        <w:rPr>
+          <w:i/>
+          <w:iCs/>
+          <w:lang w:eastAsia="es-CO"/>
+        </w:rPr>
+        <w:t>test</w:t>
+      </w:r>
+    </w:p>
+    <w:p>
+      <w:pPr>
+        <w:rPr>
+          <w:i/>
+          <w:iCs/>
+          <w:lang w:eastAsia="es-CO"/>
+        </w:rPr>
+      </w:pPr>
+    </w:p>
+    <w:p>
+      <w:pPr>
+        <w:rPr>
+          <w:lang w:eastAsia="es-CO"/>
+        </w:rPr>
+      </w:pPr>
+    </w:p>
+    <w:p>
+      <w:pPr>
+        <w:pStyle w:val="Ttulo1"/>
+        <w:shd w:val="clear" w:color="auto" w:fill="121F3D"/>
+        <w:spacing w:before="161" w:beforeAutospacing="0" w:after="161" w:afterAutospacing="0"/>
+        <w:rPr>
+          <w:rFonts w:ascii="Roboto" w:hAnsi="Roboto"/>
+          <w:color w:val="EFF3F8"/>
+        </w:rPr>
+      </w:pPr>
+      <w:r>
+        <w:rPr>
+          <w:rFonts w:ascii="Roboto" w:hAnsi="Roboto"/>
+          <w:color w:val="EFF3F8"/>
+        </w:rPr>
+        <w:lastRenderedPageBreak/>
+        <w:t>Solucionando el error encontrado</w:t>
+      </w:r>
+    </w:p>
+    <w:p>
+      <w:pPr>
+        <w:rPr>
+          <w:lang w:eastAsia="es-CO"/>
+        </w:rPr>
+      </w:pPr>
+      <w:r>
+        <w:rPr>
+          <w:noProof/>
+        </w:rPr>
+        <w:drawing>
+          <wp:inline distT="0" distB="0" distL="0" distR="0" wp14:anchorId="7388A1D0" wp14:editId="65996D47">
+            <wp:extent cx="5612130" cy="3499485"/>
+            <wp:effectExtent l="0" t="0" r="7620" b="5715"/>
+            <wp:docPr id="2" name="Imagen 2" descr="Preview"/>
+            <wp:cNvGraphicFramePr>
+              <a:graphicFrameLocks xmlns:a="http://schemas.openxmlformats.org/drawingml/2006/main" noChangeAspect="1"/>
+            </wp:cNvGraphicFramePr>
+            <a:graphic xmlns:a="http://schemas.openxmlformats.org/drawingml/2006/main">
+              <a:graphicData uri="http://schemas.openxmlformats.org/drawingml/2006/picture">
+                <pic:pic xmlns:pic="http://schemas.openxmlformats.org/drawingml/2006/picture">
+                  <pic:nvPicPr>
+                    <pic:cNvPr id="0" name="Picture 6" descr="Preview"/>
+                    <pic:cNvPicPr>
+                      <a:picLocks noChangeAspect="1" noChangeArrowheads="1"/>
+                    </pic:cNvPicPr>
+                  </pic:nvPicPr>
+                  <pic:blipFill>
+                    <a:blip r:embed="rId10" cstate="print">
+                      <a:extLst>
+                        <a:ext uri="{28A0092B-C50C-407E-A947-70E740481C1C}">
+                          <a14:useLocalDpi xmlns:a14="http://schemas.microsoft.com/office/drawing/2010/main" val="0"/>
+                        </a:ext>
+                      </a:extLst>
+                    </a:blip>
+                    <a:srcRect/>
+                    <a:stretch>
+                      <a:fillRect/>
+                    </a:stretch>
+                  </pic:blipFill>
+                  <pic:spPr bwMode="auto">
+                    <a:xfrm>
+                      <a:off x="0" y="0"/>
+                      <a:ext cx="5612130" cy="3499485"/>
+                    </a:xfrm>
+                    <a:prstGeom prst="rect">
+                      <a:avLst/>
+                    </a:prstGeom>
+                    <a:noFill/>
+                    <a:ln>
+                      <a:noFill/>
+                    </a:ln>
+                  </pic:spPr>
+                </pic:pic>
+              </a:graphicData>
+            </a:graphic>
+          </wp:inline>
+        </w:drawing>
+      </w:r>
+    </w:p>
+    <w:p>
+      <w:pPr>
+        <w:jc w:val="center"/>
+        <w:rPr>
+          <w:lang w:eastAsia="es-CO"/>
+        </w:rPr>
+      </w:pPr>
+      <w:r>
+        <w:rPr>
+          <w:noProof/>
+          <w:lang w:eastAsia="es-CO"/>
+        </w:rPr>
+        <w:drawing>
+          <wp:inline distT="0" distB="0" distL="0" distR="0" wp14:anchorId="0FA68431" wp14:editId="46E8C484">
+            <wp:extent cx="5320146" cy="4011913"/>
+            <wp:effectExtent l="0" t="0" r="0" b="8255"/>
+            <wp:docPr id="7" name="Imagen 7"/>
+            <wp:cNvGraphicFramePr>
+              <a:graphicFrameLocks xmlns:a="http://schemas.openxmlformats.org/drawingml/2006/main" noChangeAspect="1"/>
+            </wp:cNvGraphicFramePr>
+            <a:graphic xmlns:a="http://schemas.openxmlformats.org/drawingml/2006/main">
+              <a:graphicData uri="http://schemas.openxmlformats.org/drawingml/2006/picture">
+                <pic:pic xmlns:pic="http://schemas.openxmlformats.org/drawingml/2006/picture">
+                  <pic:nvPicPr>
+                    <pic:cNvPr id="1" name=""/>
+                    <pic:cNvPicPr/>
+                  </pic:nvPicPr>
+                  <pic:blipFill>
+                    <a:blip r:embed="rId11"/>
+                    <a:stretch>
+                      <a:fillRect/>
+                    </a:stretch>
+                  </pic:blipFill>
+                  <pic:spPr>
+                    <a:xfrm>
+                      <a:off x="0" y="0"/>
+                      <a:ext cx="5344172" cy="4030031"/>
+                    </a:xfrm>
+                    <a:prstGeom prst="rect">
+                      <a:avLst/>
+                    </a:prstGeom>
+                  </pic:spPr>
+                </pic:pic>
+              </a:graphicData>
+            </a:graphic>
+          </wp:inline>
+        </w:drawing>
+      </w:r>
+    </w:p>
+    <w:p>
+      <w:pPr>
+        <w:pStyle w:val="Ttulo1"/>
+        <w:shd w:val="clear" w:color="auto" w:fill="121F3D"/>
+        <w:spacing w:before="161" w:beforeAutospacing="0" w:after="161" w:afterAutospacing="0"/>
+        <w:rPr>
+          <w:rFonts w:ascii="Roboto" w:hAnsi="Roboto"/>
+          <w:color w:val="EFF3F8"/>
+        </w:rPr>
+      </w:pPr>
+      <w:proofErr w:type="spellStart"/>
+      <w:r>
+        <w:rPr>
+          <w:rFonts w:ascii="Roboto" w:hAnsi="Roboto"/>
+          <w:color w:val="EFF3F8"/>
+        </w:rPr>
+        <w:lastRenderedPageBreak/>
+        <w:t>Testing</w:t>
+      </w:r>
+      <w:proofErr w:type="spellEnd"/>
+      <w:r>
+        <w:rPr>
+          <w:rFonts w:ascii="Roboto" w:hAnsi="Roboto"/>
+          <w:color w:val="EFF3F8"/>
+        </w:rPr>
+        <w:t xml:space="preserve"> de </w:t>
+      </w:r>
+      <w:proofErr w:type="spellStart"/>
+      <w:r>
+        <w:rPr>
+          <w:rFonts w:ascii="Roboto" w:hAnsi="Roboto"/>
+          <w:color w:val="EFF3F8"/>
+        </w:rPr>
+        <w:t>Views</w:t>
+      </w:r>
+      <w:proofErr w:type="spellEnd"/>
+    </w:p>
+    <w:p>
+      <w:pPr>
+        <w:rPr>
+          <w:lang w:eastAsia="es-CO"/>
+        </w:rPr>
+      </w:pPr>
+    </w:p>
+    <w:p>
+      <w:pPr>
+        <w:jc w:val="center"/>
+        <w:rPr>
+          <w:lang w:eastAsia="es-CO"/>
+        </w:rPr>
+      </w:pPr>
+      <w:r>
+        <w:rPr>
+          <w:noProof/>
+          <w:lang w:eastAsia="es-CO"/>
+        </w:rPr>
+        <w:drawing>
+          <wp:inline distT="0" distB="0" distL="0" distR="0" wp14:anchorId="042F5777" wp14:editId="273B1BEA">
+            <wp:extent cx="2724530" cy="2343477"/>
+            <wp:effectExtent l="0" t="0" r="0" b="0"/>
+            <wp:docPr id="8" name="Imagen 8"/>
+            <wp:cNvGraphicFramePr>
+              <a:graphicFrameLocks xmlns:a="http://schemas.openxmlformats.org/drawingml/2006/main" noChangeAspect="1"/>
+            </wp:cNvGraphicFramePr>
+            <a:graphic xmlns:a="http://schemas.openxmlformats.org/drawingml/2006/main">
+              <a:graphicData uri="http://schemas.openxmlformats.org/drawingml/2006/picture">
+                <pic:pic xmlns:pic="http://schemas.openxmlformats.org/drawingml/2006/picture">
+                  <pic:nvPicPr>
+                    <pic:cNvPr id="1" name=""/>
+                    <pic:cNvPicPr/>
+                  </pic:nvPicPr>
+                  <pic:blipFill>
+                    <a:blip r:embed="rId12"/>
+                    <a:stretch>
+                      <a:fillRect/>
+                    </a:stretch>
+                  </pic:blipFill>
+                  <pic:spPr>
+                    <a:xfrm>
+                      <a:off x="0" y="0"/>
+                      <a:ext cx="2724530" cy="2343477"/>
+                    </a:xfrm>
+                    <a:prstGeom prst="rect">
+                      <a:avLst/>
+                    </a:prstGeom>
+                  </pic:spPr>
+                </pic:pic>
+              </a:graphicData>
+            </a:graphic>
+          </wp:inline>
+        </w:drawing>
+      </w:r>
+    </w:p>
+    <w:p>
+      <w:pPr>
+        <w:pStyle w:val="Ttulo1"/>
+        <w:shd w:val="clear" w:color="auto" w:fill="121F3D"/>
+        <w:spacing w:before="161" w:beforeAutospacing="0" w:after="161" w:afterAutospacing="0"/>
+        <w:rPr>
+          <w:rFonts w:ascii="Roboto" w:hAnsi="Roboto"/>
+          <w:color w:val="EFF3F8"/>
+        </w:rPr>
+      </w:pPr>
+      <w:r>
+        <w:rPr>
+          <w:rFonts w:ascii="Roboto" w:hAnsi="Roboto"/>
+          <w:color w:val="EFF3F8"/>
+        </w:rPr>
+        <w:t xml:space="preserve">Creando más </w:t>
+      </w:r>
+      <w:proofErr w:type="spellStart"/>
+      <w:r>
+        <w:rPr>
+          <w:rFonts w:ascii="Roboto" w:hAnsi="Roboto"/>
+          <w:color w:val="EFF3F8"/>
+        </w:rPr>
+        <w:t>tests</w:t>
+      </w:r>
+      <w:proofErr w:type="spellEnd"/>
+      <w:r>
+        <w:rPr>
+          <w:rFonts w:ascii="Roboto" w:hAnsi="Roboto"/>
+          <w:color w:val="EFF3F8"/>
+        </w:rPr>
+        <w:t xml:space="preserve"> para </w:t>
+      </w:r>
+      <w:proofErr w:type="spellStart"/>
+      <w:r>
+        <w:rPr>
+          <w:rFonts w:ascii="Roboto" w:hAnsi="Roboto"/>
+          <w:color w:val="EFF3F8"/>
+        </w:rPr>
+        <w:t>IndexView</w:t>
+      </w:r>
+      <w:proofErr w:type="spellEnd"/>
+    </w:p>
+    <w:p>
+      <w:pPr>
+        <w:pStyle w:val="Ttulo1"/>
+        <w:shd w:val="clear" w:color="auto" w:fill="121F3D"/>
+        <w:spacing w:before="161" w:beforeAutospacing="0" w:after="161" w:afterAutospacing="0"/>
+        <w:rPr>
+          <w:rFonts w:ascii="Roboto" w:hAnsi="Roboto"/>
+          <w:color w:val="EFF3F8"/>
+        </w:rPr>
+      </w:pPr>
+      <w:r>
+        <w:rPr>
+          <w:rFonts w:ascii="Roboto" w:hAnsi="Roboto"/>
+          <w:color w:val="EFF3F8"/>
+        </w:rPr>
+        <w:t xml:space="preserve">Ajustando detalles en los </w:t>
+      </w:r>
+      <w:proofErr w:type="spellStart"/>
+      <w:r>
+        <w:rPr>
+          <w:rFonts w:ascii="Roboto" w:hAnsi="Roboto"/>
+          <w:color w:val="EFF3F8"/>
+        </w:rPr>
+        <w:t>tests</w:t>
+      </w:r>
+      <w:proofErr w:type="spellEnd"/>
+      <w:r>
+        <w:rPr>
+          <w:rFonts w:ascii="Roboto" w:hAnsi="Roboto"/>
+          <w:color w:val="EFF3F8"/>
+        </w:rPr>
+        <w:t xml:space="preserve"> para </w:t>
+      </w:r>
+      <w:proofErr w:type="spellStart"/>
+      <w:r>
+        <w:rPr>
+          <w:rFonts w:ascii="Roboto" w:hAnsi="Roboto"/>
+          <w:color w:val="EFF3F8"/>
+        </w:rPr>
+        <w:t>IndexView</w:t>
+      </w:r>
+      <w:proofErr w:type="spellEnd"/>
+    </w:p>
+    <w:p>
+      <w:pPr>
+        <w:pStyle w:val="Ttulo1"/>
+        <w:shd w:val="clear" w:color="auto" w:fill="121F3D"/>
+        <w:spacing w:before="161" w:beforeAutospacing="0" w:after="161" w:afterAutospacing="0"/>
+        <w:rPr>
+          <w:rFonts w:ascii="Roboto" w:hAnsi="Roboto"/>
+          <w:color w:val="EFF3F8"/>
+        </w:rPr>
+      </w:pPr>
+      <w:r>
+        <w:rPr>
+          <w:rFonts w:ascii="Roboto" w:hAnsi="Roboto"/>
+          <w:color w:val="EFF3F8"/>
+        </w:rPr>
+        <w:t xml:space="preserve">Creando </w:t>
+      </w:r>
+      <w:proofErr w:type="spellStart"/>
+      <w:r>
+        <w:rPr>
+          <w:rFonts w:ascii="Roboto" w:hAnsi="Roboto"/>
+          <w:color w:val="EFF3F8"/>
+        </w:rPr>
+        <w:t>tests</w:t>
+      </w:r>
+      <w:proofErr w:type="spellEnd"/>
+      <w:r>
+        <w:rPr>
+          <w:rFonts w:ascii="Roboto" w:hAnsi="Roboto"/>
+          <w:color w:val="EFF3F8"/>
+        </w:rPr>
+        <w:t xml:space="preserve"> para </w:t>
+      </w:r>
+      <w:proofErr w:type="spellStart"/>
+      <w:r>
+        <w:rPr>
+          <w:rFonts w:ascii="Roboto" w:hAnsi="Roboto"/>
+          <w:color w:val="EFF3F8"/>
+        </w:rPr>
+        <w:t>DetailView</w:t>
+      </w:r>
+      <w:proofErr w:type="spellEnd"/>
+    </w:p>
+    <w:p>
+      <w:pPr>
+        <w:rPr>
+          <w:lang w:eastAsia="es-CO"/>
+        </w:rPr>
+      </w:pPr>
+    </w:p>
+    <w:p>
+      <w:pPr>
+        <w:jc w:val="center"/>
+        <w:rPr>
+          <w:lang w:eastAsia="es-CO"/>
+        </w:rPr>
+      </w:pPr>
+      <w:r>
+        <w:rPr>
+          <w:noProof/>
+          <w:lang w:eastAsia="es-CO"/>
+        </w:rPr>
+        <w:drawing>
+          <wp:inline distT="0" distB="0" distL="0" distR="0" wp14:anchorId="02EC4D73" wp14:editId="55D998E0">
+            <wp:extent cx="3289465" cy="2534506"/>
+            <wp:effectExtent l="0" t="0" r="6350" b="0"/>
+            <wp:docPr id="9" name="Imagen 9"/>
+            <wp:cNvGraphicFramePr>
+              <a:graphicFrameLocks xmlns:a="http://schemas.openxmlformats.org/drawingml/2006/main" noChangeAspect="1"/>
+            </wp:cNvGraphicFramePr>
+            <a:graphic xmlns:a="http://schemas.openxmlformats.org/drawingml/2006/main">
+              <a:graphicData uri="http://schemas.openxmlformats.org/drawingml/2006/picture">
+                <pic:pic xmlns:pic="http://schemas.openxmlformats.org/drawingml/2006/picture">
+                  <pic:nvPicPr>
+                    <pic:cNvPr id="1" name=""/>
+                    <pic:cNvPicPr/>
+                  </pic:nvPicPr>
+                  <pic:blipFill>
+                    <a:blip r:embed="rId13"/>
+                    <a:stretch>
+                      <a:fillRect/>
+                    </a:stretch>
+                  </pic:blipFill>
+                  <pic:spPr>
+                    <a:xfrm>
+                      <a:off x="0" y="0"/>
+                      <a:ext cx="3294261" cy="2538201"/>
+                    </a:xfrm>
+                    <a:prstGeom prst="rect">
+                      <a:avLst/>
+                    </a:prstGeom>
+                  </pic:spPr>
+                </pic:pic>
+              </a:graphicData>
+            </a:graphic>
+          </wp:inline>
+        </w:drawing>
+      </w:r>
+    </w:p>
+    <w:p>
+      <w:pPr>
+        <w:pStyle w:val="Ttulo1"/>
+        <w:shd w:val="clear" w:color="auto" w:fill="121F3D"/>
+        <w:spacing w:before="161" w:beforeAutospacing="0" w:after="161" w:afterAutospacing="0"/>
+        <w:rPr>
+          <w:rFonts w:ascii="Roboto" w:hAnsi="Roboto"/>
+          <w:color w:val="EFF3F8"/>
+        </w:rPr>
+      </w:pPr>
+      <w:r>
+        <w:rPr>
+          <w:rFonts w:ascii="Roboto" w:hAnsi="Roboto"/>
+          <w:color w:val="EFF3F8"/>
+        </w:rPr>
+        <w:lastRenderedPageBreak/>
+        <w:t>Agregando estilos a nuestro proyecto</w:t>
+      </w:r>
+    </w:p>
+    <w:p>
+      <w:pPr>
+        <w:jc w:val="center"/>
+        <w:rPr>
+          <w:lang w:eastAsia="es-CO"/>
+        </w:rPr>
+      </w:pPr>
+    </w:p>
+    <w:p>
+      <w:pPr>
+        <w:pStyle w:val="Ttulo1"/>
+        <w:shd w:val="clear" w:color="auto" w:fill="121F3D"/>
+        <w:spacing w:before="161" w:beforeAutospacing="0" w:after="161" w:afterAutospacing="0"/>
+        <w:rPr>
+          <w:rFonts w:ascii="Roboto" w:hAnsi="Roboto"/>
+          <w:color w:val="EFF3F8"/>
+        </w:rPr>
+      </w:pPr>
+      <w:r>
+        <w:rPr>
+          <w:rFonts w:ascii="Roboto" w:hAnsi="Roboto"/>
+          <w:color w:val="EFF3F8"/>
+        </w:rPr>
+        <w:t>Añadiendo una imagen de fondo</w:t>
+      </w:r>
+    </w:p>
+    <w:p>
+      <w:pPr>
+        <w:jc w:val="center"/>
+        <w:rPr>
+          <w:lang w:eastAsia="es-CO"/>
+        </w:rPr>
+      </w:pPr>
+    </w:p>
+    <w:p>
+      <w:pPr>
+        <w:jc w:val="center"/>
+        <w:rPr>
+          <w:lang w:eastAsia="es-CO"/>
+        </w:rPr>
+      </w:pPr>
+      <w:r>
+        <w:rPr>
+          <w:lang w:eastAsia="es-CO"/>
+        </w:rPr>
+        <w:drawing>
+          <wp:inline distT="0" distB="0" distL="0" distR="0" wp14:anchorId="386DAE6A" wp14:editId="62C8E04A">
+            <wp:extent cx="2953162" cy="3029373"/>
+            <wp:effectExtent l="0" t="0" r="0" b="0"/>
+            <wp:docPr id="11" name="Imagen 11"/>
+            <wp:cNvGraphicFramePr>
+              <a:graphicFrameLocks xmlns:a="http://schemas.openxmlformats.org/drawingml/2006/main" noChangeAspect="1"/>
+            </wp:cNvGraphicFramePr>
+            <a:graphic xmlns:a="http://schemas.openxmlformats.org/drawingml/2006/main">
+              <a:graphicData uri="http://schemas.openxmlformats.org/drawingml/2006/picture">
+                <pic:pic xmlns:pic="http://schemas.openxmlformats.org/drawingml/2006/picture">
+                  <pic:nvPicPr>
+                    <pic:cNvPr id="1" name=""/>
+                    <pic:cNvPicPr/>
+                  </pic:nvPicPr>
+                  <pic:blipFill>
+                    <a:blip r:embed="rId14"/>
+                    <a:stretch>
+                      <a:fillRect/>
+                    </a:stretch>
+                  </pic:blipFill>
+                  <pic:spPr>
+                    <a:xfrm>
+                      <a:off x="0" y="0"/>
+                      <a:ext cx="2953162" cy="3029373"/>
+                    </a:xfrm>
+                    <a:prstGeom prst="rect">
+                      <a:avLst/>
+                    </a:prstGeom>
+                  </pic:spPr>
+                </pic:pic>
+              </a:graphicData>
+            </a:graphic>
+          </wp:inline>
+        </w:drawing>
+      </w:r>
+    </w:p>
+    <w:p>
+      <w:pPr>
+        <w:jc w:val="center"/>
+        <w:rPr>
+          <w:lang w:eastAsia="es-CO"/>
+        </w:rPr>
+      </w:pPr>
+    </w:p>
+    <w:p>
+      <w:pPr>
+        <w:jc w:val="center"/>
+        <w:rPr>
+          <w:lang w:eastAsia="es-CO"/>
+        </w:rPr>
+      </w:pPr>
+      <w:r>
+        <w:rPr>
+          <w:lang w:eastAsia="es-CO"/>
+        </w:rPr>
+        <w:drawing>
+          <wp:inline distT="0" distB="0" distL="0" distR="0" wp14:anchorId="489E1CDE" wp14:editId="74C64B9C">
+            <wp:extent cx="3400900" cy="1952898"/>
+            <wp:effectExtent l="0" t="0" r="9525" b="9525"/>
+            <wp:docPr id="10" name="Imagen 10"/>
+            <wp:cNvGraphicFramePr>
+              <a:graphicFrameLocks xmlns:a="http://schemas.openxmlformats.org/drawingml/2006/main" noChangeAspect="1"/>
+            </wp:cNvGraphicFramePr>
+            <a:graphic xmlns:a="http://schemas.openxmlformats.org/drawingml/2006/main">
+              <a:graphicData uri="http://schemas.openxmlformats.org/drawingml/2006/picture">
+                <pic:pic xmlns:pic="http://schemas.openxmlformats.org/drawingml/2006/picture">
+                  <pic:nvPicPr>
+                    <pic:cNvPr id="1" name=""/>
+                    <pic:cNvPicPr/>
+                  </pic:nvPicPr>
+                  <pic:blipFill>
+                    <a:blip r:embed="rId15"/>
+                    <a:stretch>
+                      <a:fillRect/>
+                    </a:stretch>
+                  </pic:blipFill>
+                  <pic:spPr>
+                    <a:xfrm>
+                      <a:off x="0" y="0"/>
+                      <a:ext cx="3400900" cy="1952898"/>
+                    </a:xfrm>
+                    <a:prstGeom prst="rect">
+                      <a:avLst/>
+                    </a:prstGeom>
+                  </pic:spPr>
+                </pic:pic>
+              </a:graphicData>
+            </a:graphic>
+          </wp:inline>
+        </w:drawing>
+      </w:r>
     </w:p>
     <w:sectPr>
       <w:pgSz w:w="12240" w:h="15840"/>
@@ -4986,7 +5878,7 @@
 </file>
 
 <file path=word/numbering.xml><?xml version="1.0" encoding="utf-8"?>
-<w:numbering xmlns:wpc="http://schemas.microsoft.com/office/word/2010/wordprocessingCanvas" xmlns:cx="http://schemas.microsoft.com/office/drawing/2014/chartex" xmlns:cx1="http://schemas.microsoft.com/office/drawing/2015/9/8/chartex" xmlns:cx2="http://schemas.microsoft.com/office/drawing/2015/10/21/chartex" xmlns:cx3="http://schemas.microsoft.com/office/drawing/2016/5/9/chartex" xmlns:cx4="http://schemas.microsoft.com/office/drawing/2016/5/10/chartex" xmlns:cx5="http://schemas.microsoft.com/office/drawing/2016/5/11/chartex" xmlns:cx6="http://schemas.microsoft.com/office/drawing/2016/5/12/chartex" xmlns:cx7="http://schemas.microsoft.com/office/drawing/2016/5/13/chartex" xmlns:cx8="http://schemas.microsoft.com/office/drawing/2016/5/14/chartex" xmlns:mc="http://schemas.openxmlformats.org/markup-compatibility/2006" xmlns:aink="http://schemas.microsoft.com/office/drawing/2016/ink" xmlns:am3d="http://schemas.microsoft.com/office/drawing/2017/model3d" xmlns:o="urn:schemas-microsoft-com:office:office" xmlns:oel="http://schemas.microsoft.com/office/2019/extlst" xmlns:r="http://schemas.openxmlformats.org/officeDocument/2006/relationships" xmlns:m="http://schemas.openxmlformats.org/officeDocument/2006/math" xmlns:v="urn:schemas-microsoft-com:vml" xmlns:wp14="http://schemas.microsoft.com/office/word/2010/wordprocessingDrawing" xmlns:wp="http://schemas.openxmlformats.org/drawingml/2006/wordprocessingDrawing" xmlns:w10="urn:schemas-microsoft-com:office:word" xmlns:w="http://schemas.openxmlformats.org/wordprocessingml/2006/main" xmlns:w14="http://schemas.microsoft.com/office/word/2010/wordml" xmlns:w15="http://schemas.microsoft.com/office/word/2012/wordml" xmlns:w16cex="http://schemas.microsoft.com/office/word/2018/wordml/cex" xmlns:w16cid="http://schemas.microsoft.com/office/word/2016/wordml/cid" xmlns:w16="http://schemas.microsoft.com/office/word/2018/wordml" xmlns:w16sdtdh="http://schemas.microsoft.com/office/word/2020/wordml/sdtdatahash" xmlns:w16se="http://schemas.microsoft.com/office/word/2015/wordml/symex" xmlns:wpg="http://schemas.microsoft.com/office/word/2010/wordprocessingGroup" xmlns:wpi="http://schemas.microsoft.com/office/word/2010/wordprocessingInk" xmlns:wne="http://schemas.microsoft.com/office/word/2006/wordml" xmlns:wps="http://schemas.microsoft.com/office/word/2010/wordprocessingShape" mc:Ignorable="w14 w15 w16se w16cid w16 w16cex w16sdtdh wp14">
+<w:numbering xmlns:wpc="http://schemas.microsoft.com/office/word/2010/wordprocessingCanvas" xmlns:cx="http://schemas.microsoft.com/office/drawing/2014/chartex" xmlns:cx1="http://schemas.microsoft.com/office/drawing/2015/9/8/chartex" xmlns:cx2="http://schemas.microsoft.com/office/drawing/2015/10/21/chartex" xmlns:cx3="http://schemas.microsoft.com/office/drawing/2016/5/9/chartex" xmlns:cx4="http://schemas.microsoft.com/office/drawing/2016/5/10/chartex" xmlns:cx5="http://schemas.microsoft.com/office/drawing/2016/5/11/chartex" xmlns:cx6="http://schemas.microsoft.com/office/drawing/2016/5/12/chartex" xmlns:cx7="http://schemas.microsoft.com/office/drawing/2016/5/13/chartex" xmlns:cx8="http://schemas.microsoft.com/office/drawing/2016/5/14/chartex" xmlns:mc="http://schemas.openxmlformats.org/markup-compatibility/2006" xmlns:aink="http://schemas.microsoft.com/office/drawing/2016/ink" xmlns:am3d="http://schemas.microsoft.com/office/drawing/2017/model3d" xmlns:o="urn:schemas-microsoft-com:office:office" xmlns:oel="http://schemas.microsoft.com/office/2019/extlst" xmlns:r="http://schemas.openxmlformats.org/officeDocument/2006/relationships" xmlns:m="http://schemas.openxmlformats.org/officeDocument/2006/math" xmlns:v="urn:schemas-microsoft-com:vml" xmlns:wp14="http://schemas.microsoft.com/office/word/2010/wordprocessingDrawing" xmlns:wp="http://schemas.openxmlformats.org/drawingml/2006/wordprocessingDrawing" xmlns:w10="urn:schemas-microsoft-com:office:word" xmlns:w="http://schemas.openxmlformats.org/wordprocessingml/2006/main" xmlns:w14="http://schemas.microsoft.com/office/word/2010/wordml" xmlns:w15="http://schemas.microsoft.com/office/word/2012/wordml" xmlns:w16cex="http://schemas.microsoft.com/office/word/2018/wordml/cex" xmlns:w16cid="http://schemas.microsoft.com/office/word/2016/wordml/cid" xmlns:w16="http://schemas.microsoft.com/office/word/2018/wordml" xmlns:w16du="http://schemas.microsoft.com/office/word/2023/wordml/word16du" xmlns:w16sdtdh="http://schemas.microsoft.com/office/word/2020/wordml/sdtdatahash" xmlns:w16se="http://schemas.microsoft.com/office/word/2015/wordml/symex" xmlns:wpg="http://schemas.microsoft.com/office/word/2010/wordprocessingGroup" xmlns:wpi="http://schemas.microsoft.com/office/word/2010/wordprocessingInk" xmlns:wne="http://schemas.microsoft.com/office/word/2006/wordml" xmlns:wps="http://schemas.microsoft.com/office/word/2010/wordprocessingShape" mc:Ignorable="w14 w15 w16se w16cid w16 w16cex w16sdtdh wp14">
   <w:abstractNum w:abstractNumId="0" w15:restartNumberingAfterBreak="0">
     <w:nsid w:val="03A8720D"/>
     <w:multiLevelType w:val="multilevel"/>
@@ -5101,6 +5993,119 @@
     </w:lvl>
   </w:abstractNum>
   <w:abstractNum w:abstractNumId="1" w15:restartNumberingAfterBreak="0">
+    <w:nsid w:val="06005AD4"/>
+    <w:multiLevelType w:val="multilevel"/>
+    <w:tmpl w:val="9A02EE24"/>
+    <w:lvl w:ilvl="0">
+      <w:start w:val="1"/>
+      <w:numFmt w:val="decimal"/>
+      <w:lvlText w:val="%1."/>
+      <w:lvlJc w:val="left"/>
+      <w:pPr>
+        <w:tabs>
+          <w:tab w:val="num" w:pos="720"/>
+        </w:tabs>
+        <w:ind w:left="720" w:hanging="360"/>
+      </w:pPr>
+    </w:lvl>
+    <w:lvl w:ilvl="1" w:tentative="1">
+      <w:start w:val="1"/>
+      <w:numFmt w:val="decimal"/>
+      <w:lvlText w:val="%2."/>
+      <w:lvlJc w:val="left"/>
+      <w:pPr>
+        <w:tabs>
+          <w:tab w:val="num" w:pos="1440"/>
+        </w:tabs>
+        <w:ind w:left="1440" w:hanging="360"/>
+      </w:pPr>
+    </w:lvl>
+    <w:lvl w:ilvl="2" w:tentative="1">
+      <w:start w:val="1"/>
+      <w:numFmt w:val="decimal"/>
+      <w:lvlText w:val="%3."/>
+      <w:lvlJc w:val="left"/>
+      <w:pPr>
+        <w:tabs>
+          <w:tab w:val="num" w:pos="2160"/>
+        </w:tabs>
+        <w:ind w:left="2160" w:hanging="360"/>
+      </w:pPr>
+    </w:lvl>
+    <w:lvl w:ilvl="3" w:tentative="1">
+      <w:start w:val="1"/>
+      <w:numFmt w:val="decimal"/>
+      <w:lvlText w:val="%4."/>
+      <w:lvlJc w:val="left"/>
+      <w:pPr>
+        <w:tabs>
+          <w:tab w:val="num" w:pos="2880"/>
+        </w:tabs>
+        <w:ind w:left="2880" w:hanging="360"/>
+      </w:pPr>
+    </w:lvl>
+    <w:lvl w:ilvl="4" w:tentative="1">
+      <w:start w:val="1"/>
+      <w:numFmt w:val="decimal"/>
+      <w:lvlText w:val="%5."/>
+      <w:lvlJc w:val="left"/>
+      <w:pPr>
+        <w:tabs>
+          <w:tab w:val="num" w:pos="3600"/>
+        </w:tabs>
+        <w:ind w:left="3600" w:hanging="360"/>
+      </w:pPr>
+    </w:lvl>
+    <w:lvl w:ilvl="5" w:tentative="1">
+      <w:start w:val="1"/>
+      <w:numFmt w:val="decimal"/>
+      <w:lvlText w:val="%6."/>
+      <w:lvlJc w:val="left"/>
+      <w:pPr>
+        <w:tabs>
+          <w:tab w:val="num" w:pos="4320"/>
+        </w:tabs>
+        <w:ind w:left="4320" w:hanging="360"/>
+      </w:pPr>
+    </w:lvl>
+    <w:lvl w:ilvl="6" w:tentative="1">
+      <w:start w:val="1"/>
+      <w:numFmt w:val="decimal"/>
+      <w:lvlText w:val="%7."/>
+      <w:lvlJc w:val="left"/>
+      <w:pPr>
+        <w:tabs>
+          <w:tab w:val="num" w:pos="5040"/>
+        </w:tabs>
+        <w:ind w:left="5040" w:hanging="360"/>
+      </w:pPr>
+    </w:lvl>
+    <w:lvl w:ilvl="7" w:tentative="1">
+      <w:start w:val="1"/>
+      <w:numFmt w:val="decimal"/>
+      <w:lvlText w:val="%8."/>
+      <w:lvlJc w:val="left"/>
+      <w:pPr>
+        <w:tabs>
+          <w:tab w:val="num" w:pos="5760"/>
+        </w:tabs>
+        <w:ind w:left="5760" w:hanging="360"/>
+      </w:pPr>
+    </w:lvl>
+    <w:lvl w:ilvl="8" w:tentative="1">
+      <w:start w:val="1"/>
+      <w:numFmt w:val="decimal"/>
+      <w:lvlText w:val="%9."/>
+      <w:lvlJc w:val="left"/>
+      <w:pPr>
+        <w:tabs>
+          <w:tab w:val="num" w:pos="6480"/>
+        </w:tabs>
+        <w:ind w:left="6480" w:hanging="360"/>
+      </w:pPr>
+    </w:lvl>
+  </w:abstractNum>
+  <w:abstractNum w:abstractNumId="2" w15:restartNumberingAfterBreak="0">
     <w:nsid w:val="0B3F2D00"/>
     <w:multiLevelType w:val="multilevel"/>
     <w:tmpl w:val="2A401E5C"/>
@@ -5249,7 +6254,7 @@
       </w:rPr>
     </w:lvl>
   </w:abstractNum>
-  <w:abstractNum w:abstractNumId="2" w15:restartNumberingAfterBreak="0">
+  <w:abstractNum w:abstractNumId="3" w15:restartNumberingAfterBreak="0">
     <w:nsid w:val="11A10ADA"/>
     <w:multiLevelType w:val="multilevel"/>
     <w:tmpl w:val="E5489AEA"/>
@@ -5398,7 +6403,7 @@
       </w:rPr>
     </w:lvl>
   </w:abstractNum>
-  <w:abstractNum w:abstractNumId="3" w15:restartNumberingAfterBreak="0">
+  <w:abstractNum w:abstractNumId="4" w15:restartNumberingAfterBreak="0">
     <w:nsid w:val="19231A3B"/>
     <w:multiLevelType w:val="multilevel"/>
     <w:tmpl w:val="FF6EBD9A"/>
@@ -5511,7 +6516,7 @@
       </w:pPr>
     </w:lvl>
   </w:abstractNum>
-  <w:abstractNum w:abstractNumId="4" w15:restartNumberingAfterBreak="0">
+  <w:abstractNum w:abstractNumId="5" w15:restartNumberingAfterBreak="0">
     <w:nsid w:val="3E31105D"/>
     <w:multiLevelType w:val="multilevel"/>
     <w:tmpl w:val="03F42778"/>
@@ -5660,7 +6665,7 @@
       </w:rPr>
     </w:lvl>
   </w:abstractNum>
-  <w:abstractNum w:abstractNumId="5" w15:restartNumberingAfterBreak="0">
+  <w:abstractNum w:abstractNumId="6" w15:restartNumberingAfterBreak="0">
     <w:nsid w:val="406D68FC"/>
     <w:multiLevelType w:val="multilevel"/>
     <w:tmpl w:val="AFB2B666"/>
@@ -5809,7 +6814,7 @@
       </w:rPr>
     </w:lvl>
   </w:abstractNum>
-  <w:abstractNum w:abstractNumId="6" w15:restartNumberingAfterBreak="0">
+  <w:abstractNum w:abstractNumId="7" w15:restartNumberingAfterBreak="0">
     <w:nsid w:val="56BA6F7D"/>
     <w:multiLevelType w:val="multilevel"/>
     <w:tmpl w:val="D660E304"/>
@@ -5958,7 +6963,7 @@
       </w:rPr>
     </w:lvl>
   </w:abstractNum>
-  <w:abstractNum w:abstractNumId="7" w15:restartNumberingAfterBreak="0">
+  <w:abstractNum w:abstractNumId="8" w15:restartNumberingAfterBreak="0">
     <w:nsid w:val="5DBC4A48"/>
     <w:multiLevelType w:val="multilevel"/>
     <w:tmpl w:val="EE560996"/>
@@ -6107,7 +7112,7 @@
       </w:rPr>
     </w:lvl>
   </w:abstractNum>
-  <w:abstractNum w:abstractNumId="8" w15:restartNumberingAfterBreak="0">
+  <w:abstractNum w:abstractNumId="9" w15:restartNumberingAfterBreak="0">
     <w:nsid w:val="69047EB8"/>
     <w:multiLevelType w:val="multilevel"/>
     <w:tmpl w:val="561E322E"/>
@@ -6257,30 +7262,33 @@
     </w:lvl>
   </w:abstractNum>
   <w:num w:numId="1" w16cid:durableId="1568878191">
-    <w:abstractNumId w:val="5"/>
+    <w:abstractNumId w:val="6"/>
   </w:num>
   <w:num w:numId="2" w16cid:durableId="1207646027">
-    <w:abstractNumId w:val="2"/>
+    <w:abstractNumId w:val="3"/>
   </w:num>
   <w:num w:numId="3" w16cid:durableId="803814000">
-    <w:abstractNumId w:val="3"/>
+    <w:abstractNumId w:val="4"/>
   </w:num>
   <w:num w:numId="4" w16cid:durableId="857158979">
-    <w:abstractNumId w:val="8"/>
+    <w:abstractNumId w:val="9"/>
   </w:num>
   <w:num w:numId="5" w16cid:durableId="259803924">
-    <w:abstractNumId w:val="6"/>
+    <w:abstractNumId w:val="7"/>
   </w:num>
   <w:num w:numId="6" w16cid:durableId="2136828868">
-    <w:abstractNumId w:val="7"/>
+    <w:abstractNumId w:val="8"/>
   </w:num>
   <w:num w:numId="7" w16cid:durableId="1889220714">
     <w:abstractNumId w:val="0"/>
   </w:num>
   <w:num w:numId="8" w16cid:durableId="699863242">
-    <w:abstractNumId w:val="4"/>
+    <w:abstractNumId w:val="5"/>
   </w:num>
   <w:num w:numId="9" w16cid:durableId="276840478">
+    <w:abstractNumId w:val="2"/>
+  </w:num>
+  <w:num w:numId="10" w16cid:durableId="1260062260">
     <w:abstractNumId w:val="1"/>
   </w:num>
 </w:numbering>
@@ -6686,6 +7694,10 @@
   <w:style w:type="paragraph" w:default="1" w:styleId="Normal">
     <w:name w:val="Normal"/>
     <w:qFormat/>
+    <w:rsid w:val="00F90126"/>
+    <w:rPr>
+      <w:sz w:val="36"/>
+    </w:rPr>
   </w:style>
   <w:style w:type="paragraph" w:styleId="Ttulo1">
     <w:name w:val="heading 1"/>
@@ -6735,6 +7747,7 @@
   <w:style w:type="character" w:default="1" w:styleId="Fuentedeprrafopredeter">
     <w:name w:val="Default Paragraph Font"/>
     <w:uiPriority w:val="1"/>
+    <w:semiHidden/>
     <w:unhideWhenUsed/>
   </w:style>
   <w:style w:type="table" w:default="1" w:styleId="Tablanormal">

</xml_diff>